<commit_message>
Chỉnh ngày Design Dọc
</commit_message>
<xml_diff>
--- a/3. Software Configuration Management Part 1/2. Group/USER-INTERFACE-DESIGN-DOCUMENT_Version_2.0.docx
+++ b/3. Software Configuration Management Part 1/2. Group/USER-INTERFACE-DESIGN-DOCUMENT_Version_2.0.docx
@@ -702,7 +702,28 @@
                 <w:sz w:val="26"/>
                 <w:szCs w:val="26"/>
               </w:rPr>
-              <w:t>27 – Jan –2024</w:t>
+              <w:t>01</w:t>
+            </w:r>
+            <w:r>
+              <w:rPr>
+                <w:sz w:val="26"/>
+                <w:szCs w:val="26"/>
+              </w:rPr>
+              <w:t xml:space="preserve"> – </w:t>
+            </w:r>
+            <w:r>
+              <w:rPr>
+                <w:sz w:val="26"/>
+                <w:szCs w:val="26"/>
+              </w:rPr>
+              <w:t>Mar</w:t>
+            </w:r>
+            <w:r>
+              <w:rPr>
+                <w:sz w:val="26"/>
+                <w:szCs w:val="26"/>
+              </w:rPr>
+              <w:t xml:space="preserve"> –2024</w:t>
             </w:r>
           </w:p>
         </w:tc>
@@ -1620,7 +1641,21 @@
                 <w:sz w:val="26"/>
                 <w:szCs w:val="26"/>
               </w:rPr>
-              <w:t>Jan 24</w:t>
+              <w:t>Feb</w:t>
+            </w:r>
+            <w:r>
+              <w:rPr>
+                <w:sz w:val="26"/>
+                <w:szCs w:val="26"/>
+              </w:rPr>
+              <w:t xml:space="preserve"> </w:t>
+            </w:r>
+            <w:r>
+              <w:rPr>
+                <w:sz w:val="26"/>
+                <w:szCs w:val="26"/>
+              </w:rPr>
+              <w:t>28</w:t>
             </w:r>
             <w:r>
               <w:rPr>
@@ -4126,7 +4161,21 @@
                 <w:sz w:val="26"/>
                 <w:szCs w:val="26"/>
               </w:rPr>
-              <w:t>Mar 01</w:t>
+              <w:t>Feb</w:t>
+            </w:r>
+            <w:r>
+              <w:rPr>
+                <w:sz w:val="26"/>
+                <w:szCs w:val="26"/>
+              </w:rPr>
+              <w:t xml:space="preserve"> </w:t>
+            </w:r>
+            <w:r>
+              <w:rPr>
+                <w:sz w:val="26"/>
+                <w:szCs w:val="26"/>
+              </w:rPr>
+              <w:t>28</w:t>
             </w:r>
             <w:r>
               <w:rPr>
@@ -4134,7 +4183,7 @@
                 <w:szCs w:val="26"/>
                 <w:vertAlign w:val="superscript"/>
               </w:rPr>
-              <w:t>st</w:t>
+              <w:t>th</w:t>
             </w:r>
             <w:r>
               <w:rPr>
@@ -4278,7 +4327,21 @@
                 <w:sz w:val="26"/>
                 <w:szCs w:val="26"/>
               </w:rPr>
-              <w:t>Mar 01</w:t>
+              <w:t>Feb</w:t>
+            </w:r>
+            <w:r>
+              <w:rPr>
+                <w:sz w:val="26"/>
+                <w:szCs w:val="26"/>
+              </w:rPr>
+              <w:t xml:space="preserve"> </w:t>
+            </w:r>
+            <w:r>
+              <w:rPr>
+                <w:sz w:val="26"/>
+                <w:szCs w:val="26"/>
+              </w:rPr>
+              <w:t>28</w:t>
             </w:r>
             <w:r>
               <w:rPr>
@@ -4286,7 +4349,7 @@
                 <w:szCs w:val="26"/>
                 <w:vertAlign w:val="superscript"/>
               </w:rPr>
-              <w:t>st</w:t>
+              <w:t>th</w:t>
             </w:r>
             <w:r>
               <w:rPr>
@@ -5073,6 +5136,7 @@
           <w:tab/>
         </w:r>
       </w:hyperlink>
+      <w:proofErr w:type="gramStart"/>
       <w:r>
         <w:rPr>
           <w:b/>
@@ -5081,6 +5145,7 @@
         </w:rPr>
         <w:t>8</w:t>
       </w:r>
+      <w:proofErr w:type="gramEnd"/>
     </w:p>
     <w:p>
       <w:pPr>
@@ -5123,6 +5188,7 @@
           <w:tab/>
         </w:r>
       </w:hyperlink>
+      <w:proofErr w:type="gramStart"/>
       <w:r>
         <w:rPr>
           <w:b/>
@@ -5131,6 +5197,7 @@
         </w:rPr>
         <w:t>9</w:t>
       </w:r>
+      <w:proofErr w:type="gramEnd"/>
     </w:p>
     <w:p>
       <w:pPr>
@@ -5173,6 +5240,7 @@
           <w:tab/>
         </w:r>
       </w:hyperlink>
+      <w:proofErr w:type="gramStart"/>
       <w:r>
         <w:rPr>
           <w:b/>
@@ -5181,6 +5249,7 @@
         </w:rPr>
         <w:t>10</w:t>
       </w:r>
+      <w:proofErr w:type="gramEnd"/>
     </w:p>
     <w:p>
       <w:pPr>
@@ -5223,6 +5292,7 @@
           <w:tab/>
         </w:r>
       </w:hyperlink>
+      <w:proofErr w:type="gramStart"/>
       <w:r>
         <w:rPr>
           <w:b/>
@@ -5231,6 +5301,7 @@
         </w:rPr>
         <w:t>11</w:t>
       </w:r>
+      <w:proofErr w:type="gramEnd"/>
     </w:p>
     <w:p>
       <w:pPr>
@@ -5273,6 +5344,7 @@
           <w:tab/>
         </w:r>
       </w:hyperlink>
+      <w:proofErr w:type="gramStart"/>
       <w:r>
         <w:rPr>
           <w:b/>
@@ -5281,6 +5353,7 @@
         </w:rPr>
         <w:t>12</w:t>
       </w:r>
+      <w:proofErr w:type="gramEnd"/>
     </w:p>
     <w:p>
       <w:pPr>
@@ -5311,7 +5384,27 @@
             <w:sz w:val="26"/>
             <w:szCs w:val="26"/>
           </w:rPr>
-          <w:t>Table 7: Describe User Interface Division With Remainder page</w:t>
+          <w:t xml:space="preserve">Table 7: Describe User Interface Division </w:t>
+        </w:r>
+        <w:proofErr w:type="gramStart"/>
+        <w:r>
+          <w:rPr>
+            <w:b/>
+            <w:color w:val="000000"/>
+            <w:sz w:val="26"/>
+            <w:szCs w:val="26"/>
+          </w:rPr>
+          <w:t>With</w:t>
+        </w:r>
+        <w:proofErr w:type="gramEnd"/>
+        <w:r>
+          <w:rPr>
+            <w:b/>
+            <w:color w:val="000000"/>
+            <w:sz w:val="26"/>
+            <w:szCs w:val="26"/>
+          </w:rPr>
+          <w:t xml:space="preserve"> Remainder page</w:t>
         </w:r>
         <w:r>
           <w:rPr>
@@ -5391,6 +5484,7 @@
         </w:rPr>
         <w:fldChar w:fldCharType="end"/>
       </w:r>
+      <w:proofErr w:type="gramStart"/>
       <w:r>
         <w:rPr>
           <w:b/>
@@ -5399,6 +5493,7 @@
         </w:rPr>
         <w:t>14</w:t>
       </w:r>
+      <w:proofErr w:type="gramEnd"/>
     </w:p>
     <w:p>
       <w:pPr>
@@ -5441,6 +5536,7 @@
           <w:tab/>
         </w:r>
       </w:hyperlink>
+      <w:proofErr w:type="gramStart"/>
       <w:r>
         <w:rPr>
           <w:b/>
@@ -5449,6 +5545,7 @@
         </w:rPr>
         <w:t>15</w:t>
       </w:r>
+      <w:proofErr w:type="gramEnd"/>
     </w:p>
     <w:p>
       <w:pPr>
@@ -5536,7 +5633,25 @@
           <w:sz w:val="26"/>
           <w:szCs w:val="26"/>
         </w:rPr>
-        <w:t xml:space="preserve">Document the design of user interface of  functions of  the Calculator Management </w:t>
+        <w:t xml:space="preserve">Document the design of user interface </w:t>
+      </w:r>
+      <w:proofErr w:type="gramStart"/>
+      <w:r>
+        <w:rPr>
+          <w:color w:val="000000"/>
+          <w:sz w:val="26"/>
+          <w:szCs w:val="26"/>
+        </w:rPr>
+        <w:t>of  functions</w:t>
+      </w:r>
+      <w:proofErr w:type="gramEnd"/>
+      <w:r>
+        <w:rPr>
+          <w:color w:val="000000"/>
+          <w:sz w:val="26"/>
+          <w:szCs w:val="26"/>
+        </w:rPr>
+        <w:t xml:space="preserve"> of  the Calculator Management </w:t>
       </w:r>
     </w:p>
     <w:p>
@@ -7864,7 +7979,23 @@
                 <w:sz w:val="26"/>
                 <w:szCs w:val="26"/>
               </w:rPr>
-              <w:t>Click to move to Square page.</w:t>
+              <w:t xml:space="preserve">Click to move to </w:t>
+            </w:r>
+            <w:proofErr w:type="gramStart"/>
+            <w:r>
+              <w:rPr>
+                <w:sz w:val="26"/>
+                <w:szCs w:val="26"/>
+              </w:rPr>
+              <w:t>Square</w:t>
+            </w:r>
+            <w:proofErr w:type="gramEnd"/>
+            <w:r>
+              <w:rPr>
+                <w:sz w:val="26"/>
+                <w:szCs w:val="26"/>
+              </w:rPr>
+              <w:t xml:space="preserve"> page.</w:t>
             </w:r>
           </w:p>
         </w:tc>
@@ -8003,8 +8134,18 @@
           <w:sz w:val="26"/>
           <w:szCs w:val="26"/>
         </w:rPr>
-        <w:t>Table 2: Describe User Interface Menu page</w:t>
+        <w:t xml:space="preserve">Table 2: Describe User Interface Menu </w:t>
       </w:r>
+      <w:proofErr w:type="gramStart"/>
+      <w:r>
+        <w:rPr>
+          <w:i/>
+          <w:sz w:val="26"/>
+          <w:szCs w:val="26"/>
+        </w:rPr>
+        <w:t>page</w:t>
+      </w:r>
+      <w:proofErr w:type="gramEnd"/>
     </w:p>
     <w:p>
       <w:pPr>
@@ -9448,8 +9589,18 @@
           <w:sz w:val="26"/>
           <w:szCs w:val="26"/>
         </w:rPr>
-        <w:t>Table 3: Describe User Interface Addition page</w:t>
+        <w:t xml:space="preserve">Table 3: Describe User Interface Addition </w:t>
       </w:r>
+      <w:proofErr w:type="gramStart"/>
+      <w:r>
+        <w:rPr>
+          <w:i/>
+          <w:sz w:val="26"/>
+          <w:szCs w:val="26"/>
+        </w:rPr>
+        <w:t>page</w:t>
+      </w:r>
+      <w:proofErr w:type="gramEnd"/>
     </w:p>
     <w:p>
       <w:pPr>
@@ -10890,8 +11041,18 @@
           <w:sz w:val="26"/>
           <w:szCs w:val="26"/>
         </w:rPr>
-        <w:t>Table 4: Describe User Interface Subtraction page</w:t>
+        <w:t xml:space="preserve">Table 4: Describe User Interface Subtraction </w:t>
       </w:r>
+      <w:proofErr w:type="gramStart"/>
+      <w:r>
+        <w:rPr>
+          <w:i/>
+          <w:sz w:val="26"/>
+          <w:szCs w:val="26"/>
+        </w:rPr>
+        <w:t>page</w:t>
+      </w:r>
+      <w:proofErr w:type="gramEnd"/>
     </w:p>
     <w:p>
       <w:pPr>
@@ -12330,8 +12491,18 @@
           <w:sz w:val="26"/>
           <w:szCs w:val="26"/>
         </w:rPr>
-        <w:t>Table 5: Describe User Interface Multiplication page</w:t>
+        <w:t xml:space="preserve">Table 5: Describe User Interface Multiplication </w:t>
       </w:r>
+      <w:proofErr w:type="gramStart"/>
+      <w:r>
+        <w:rPr>
+          <w:i/>
+          <w:sz w:val="26"/>
+          <w:szCs w:val="26"/>
+        </w:rPr>
+        <w:t>page</w:t>
+      </w:r>
+      <w:proofErr w:type="gramEnd"/>
     </w:p>
     <w:p>
       <w:pPr>
@@ -13770,8 +13941,18 @@
           <w:sz w:val="26"/>
           <w:szCs w:val="26"/>
         </w:rPr>
-        <w:t>Table 6: Describe User Interface Divison page</w:t>
+        <w:t xml:space="preserve">Table 6: Describe User Interface Divison </w:t>
       </w:r>
+      <w:proofErr w:type="gramStart"/>
+      <w:r>
+        <w:rPr>
+          <w:i/>
+          <w:sz w:val="26"/>
+          <w:szCs w:val="26"/>
+        </w:rPr>
+        <w:t>page</w:t>
+      </w:r>
+      <w:proofErr w:type="gramEnd"/>
     </w:p>
     <w:p>
       <w:pPr>
@@ -15210,7 +15391,25 @@
           <w:sz w:val="26"/>
           <w:szCs w:val="26"/>
         </w:rPr>
-        <w:t>Table 7: Describe User Interface Division With Remainder page</w:t>
+        <w:t xml:space="preserve">Table 7: Describe User Interface Division </w:t>
+      </w:r>
+      <w:proofErr w:type="gramStart"/>
+      <w:r>
+        <w:rPr>
+          <w:i/>
+          <w:sz w:val="26"/>
+          <w:szCs w:val="26"/>
+        </w:rPr>
+        <w:t>With</w:t>
+      </w:r>
+      <w:proofErr w:type="gramEnd"/>
+      <w:r>
+        <w:rPr>
+          <w:i/>
+          <w:sz w:val="26"/>
+          <w:szCs w:val="26"/>
+        </w:rPr>
+        <w:t xml:space="preserve"> Remainder page</w:t>
       </w:r>
     </w:p>
     <w:p>
@@ -16260,8 +16459,18 @@
           <w:sz w:val="26"/>
           <w:szCs w:val="26"/>
         </w:rPr>
-        <w:t>Table 8: Describe User Interface Square page</w:t>
+        <w:t xml:space="preserve">Table 8: Describe User Interface Square </w:t>
       </w:r>
+      <w:proofErr w:type="gramStart"/>
+      <w:r>
+        <w:rPr>
+          <w:i/>
+          <w:sz w:val="26"/>
+          <w:szCs w:val="26"/>
+        </w:rPr>
+        <w:t>page</w:t>
+      </w:r>
+      <w:proofErr w:type="gramEnd"/>
     </w:p>
     <w:p>
       <w:pPr>
@@ -17361,8 +17570,18 @@
           <w:sz w:val="26"/>
           <w:szCs w:val="26"/>
         </w:rPr>
-        <w:t>Table 9: Describe User Interface Square Root page</w:t>
+        <w:t xml:space="preserve">Table 9: Describe User Interface Square Root </w:t>
       </w:r>
+      <w:proofErr w:type="gramStart"/>
+      <w:r>
+        <w:rPr>
+          <w:i/>
+          <w:sz w:val="26"/>
+          <w:szCs w:val="26"/>
+        </w:rPr>
+        <w:t>page</w:t>
+      </w:r>
+      <w:proofErr w:type="gramEnd"/>
     </w:p>
     <w:sectPr>
       <w:headerReference w:type="default" r:id="rId26"/>

</xml_diff>